<commit_message>
Fin du troisième livrable
</commit_message>
<xml_diff>
--- a/Troisième_Livrable/Rapport_Troisième_Livrable_A_LIRE.docx
+++ b/Troisième_Livrable/Rapport_Troisième_Livrable_A_LIRE.docx
@@ -111,7 +111,7 @@
             </w:rPr>
             <w:fldChar w:fldCharType="separate"/>
           </w:r>
-          <w:hyperlink w:anchor="_Toc119076976" w:history="1">
+          <w:hyperlink w:anchor="_Toc119272168" w:history="1">
             <w:r>
               <w:rPr>
                 <w:rStyle w:val="Lienhypertexte"/>
@@ -139,7 +139,7 @@
                 <w:noProof/>
                 <w:webHidden/>
               </w:rPr>
-              <w:instrText xml:space="preserve"> PAGEREF _Toc119076976 \h </w:instrText>
+              <w:instrText xml:space="preserve"> PAGEREF _Toc119272168 \h </w:instrText>
             </w:r>
             <w:r>
               <w:rPr>
@@ -179,7 +179,7 @@
               <w:lang w:eastAsia="fr-FR"/>
             </w:rPr>
           </w:pPr>
-          <w:hyperlink w:anchor="_Toc119076977" w:history="1">
+          <w:hyperlink w:anchor="_Toc119272169" w:history="1">
             <w:r>
               <w:rPr>
                 <w:rStyle w:val="Lienhypertexte"/>
@@ -207,7 +207,7 @@
                 <w:noProof/>
                 <w:webHidden/>
               </w:rPr>
-              <w:instrText xml:space="preserve"> PAGEREF _Toc119076977 \h </w:instrText>
+              <w:instrText xml:space="preserve"> PAGEREF _Toc119272169 \h </w:instrText>
             </w:r>
             <w:r>
               <w:rPr>
@@ -247,14 +247,14 @@
               <w:lang w:eastAsia="fr-FR"/>
             </w:rPr>
           </w:pPr>
-          <w:hyperlink w:anchor="_Toc119076978" w:history="1">
+          <w:hyperlink w:anchor="_Toc119272170" w:history="1">
             <w:r>
               <w:rPr>
                 <w:rStyle w:val="Lienhypertexte"/>
                 <w:b/>
                 <w:noProof/>
               </w:rPr>
-              <w:t>Premier livrable</w:t>
+              <w:t>Troisième livrable</w:t>
             </w:r>
             <w:r>
               <w:rPr>
@@ -275,7 +275,7 @@
                 <w:noProof/>
                 <w:webHidden/>
               </w:rPr>
-              <w:instrText xml:space="preserve"> PAGEREF _Toc119076978 \h </w:instrText>
+              <w:instrText xml:space="preserve"> PAGEREF _Toc119272170 \h </w:instrText>
             </w:r>
             <w:r>
               <w:rPr>
@@ -295,7 +295,7 @@
                 <w:noProof/>
                 <w:webHidden/>
               </w:rPr>
-              <w:t>4</w:t>
+              <w:t>3</w:t>
             </w:r>
             <w:r>
               <w:rPr>
@@ -332,7 +332,7 @@
           <w:b/>
         </w:rPr>
       </w:pPr>
-      <w:bookmarkStart w:id="0" w:name="_Toc119076976"/>
+      <w:bookmarkStart w:id="0" w:name="_Toc119272168"/>
       <w:r>
         <w:rPr>
           <w:b/>
@@ -1252,7 +1252,6 @@
           <w:numId w:val="1"/>
         </w:numPr>
         <w:rPr>
-          <w:color w:val="00B0F0"/>
           <w:sz w:val="32"/>
           <w:szCs w:val="32"/>
         </w:rPr>
@@ -1260,7 +1259,6 @@
       <w:proofErr w:type="spellStart"/>
       <w:r>
         <w:rPr>
-          <w:color w:val="00B0F0"/>
           <w:sz w:val="32"/>
           <w:szCs w:val="32"/>
         </w:rPr>
@@ -1268,35 +1266,17 @@
       </w:r>
       <w:r>
         <w:rPr>
-          <w:color w:val="00B0F0"/>
-          <w:sz w:val="32"/>
-          <w:szCs w:val="32"/>
-        </w:rPr>
-        <w:t>test_validation</w:t>
-      </w:r>
-      <w:proofErr w:type="spellEnd"/>
-    </w:p>
-    <w:p>
-      <w:pPr>
-        <w:pStyle w:val="Paragraphedeliste"/>
-        <w:numPr>
-          <w:ilvl w:val="2"/>
-          <w:numId w:val="1"/>
-        </w:numPr>
-        <w:rPr>
-          <w:color w:val="00B0F0"/>
-          <w:sz w:val="32"/>
-          <w:szCs w:val="32"/>
-        </w:rPr>
-      </w:pPr>
-      <w:proofErr w:type="spellStart"/>
-      <w:r>
-        <w:rPr>
-          <w:color w:val="00B0F0"/>
-          <w:sz w:val="32"/>
-          <w:szCs w:val="32"/>
-        </w:rPr>
-        <w:t>Document_test_intégration</w:t>
+          <w:sz w:val="32"/>
+          <w:szCs w:val="32"/>
+        </w:rPr>
+        <w:t>test_</w:t>
+      </w:r>
+      <w:r>
+        <w:rPr>
+          <w:sz w:val="32"/>
+          <w:szCs w:val="32"/>
+        </w:rPr>
+        <w:t>unitaire</w:t>
       </w:r>
       <w:proofErr w:type="spellEnd"/>
     </w:p>
@@ -1326,7 +1306,7 @@
           <w:b/>
         </w:rPr>
       </w:pPr>
-      <w:bookmarkStart w:id="1" w:name="_Toc119076977"/>
+      <w:bookmarkStart w:id="1" w:name="_Toc119272169"/>
       <w:r>
         <w:rPr>
           <w:b/>
@@ -1850,7 +1830,7 @@
           <w:b/>
         </w:rPr>
       </w:pPr>
-      <w:bookmarkStart w:id="2" w:name="_Toc119076978"/>
+      <w:bookmarkStart w:id="2" w:name="_Toc119272170"/>
       <w:r>
         <w:rPr>
           <w:b/>
@@ -2875,13 +2855,20 @@
         </w:rPr>
         <w:tab/>
       </w:r>
+      <w:r>
+        <w:rPr>
+          <w:sz w:val="28"/>
+          <w:szCs w:val="28"/>
+        </w:rPr>
+        <w:t xml:space="preserve">Requête </w:t>
+      </w:r>
       <w:proofErr w:type="spellStart"/>
       <w:r>
         <w:rPr>
           <w:sz w:val="28"/>
           <w:szCs w:val="28"/>
         </w:rPr>
-        <w:t>Page_html</w:t>
+        <w:t>sql</w:t>
       </w:r>
       <w:proofErr w:type="spellEnd"/>
       <w:r>
@@ -2889,46 +2876,111 @@
           <w:sz w:val="28"/>
           <w:szCs w:val="28"/>
         </w:rPr>
-        <w:t> :</w:t>
-      </w:r>
-    </w:p>
-    <w:p>
-      <w:pPr>
-        <w:ind w:firstLine="708"/>
-        <w:rPr>
-          <w:sz w:val="26"/>
-          <w:szCs w:val="26"/>
-        </w:rPr>
-      </w:pPr>
-      <w:r>
-        <w:rPr>
-          <w:sz w:val="26"/>
-          <w:szCs w:val="26"/>
-        </w:rPr>
-        <w:t xml:space="preserve">Nous retrouvons toutes les pages html que nous devons créer, et réaliser à partir des maquettes. Nous avons mis les interactions avec certaine page. Nous ne pouvions pas </w:t>
-      </w:r>
+        <w:t xml:space="preserve"> pour PHP :</w:t>
+      </w:r>
+    </w:p>
+    <w:p>
+      <w:pPr>
+        <w:rPr>
+          <w:sz w:val="26"/>
+          <w:szCs w:val="26"/>
+        </w:rPr>
+      </w:pPr>
+      <w:r>
+        <w:rPr>
+          <w:sz w:val="26"/>
+          <w:szCs w:val="26"/>
+        </w:rPr>
+        <w:t xml:space="preserve">Nous proposons des requêtes </w:t>
+      </w:r>
+      <w:proofErr w:type="spellStart"/>
+      <w:r>
+        <w:rPr>
+          <w:sz w:val="26"/>
+          <w:szCs w:val="26"/>
+        </w:rPr>
+        <w:t>sql</w:t>
+      </w:r>
+      <w:proofErr w:type="spellEnd"/>
+      <w:r>
+        <w:rPr>
+          <w:sz w:val="26"/>
+          <w:szCs w:val="26"/>
+        </w:rPr>
+        <w:t xml:space="preserve"> pour être inséré dans le code en </w:t>
+      </w:r>
+      <w:proofErr w:type="spellStart"/>
+      <w:r>
+        <w:rPr>
+          <w:sz w:val="26"/>
+          <w:szCs w:val="26"/>
+        </w:rPr>
+        <w:t>php</w:t>
+      </w:r>
+      <w:proofErr w:type="spellEnd"/>
+    </w:p>
+    <w:p>
+      <w:pPr>
+        <w:rPr>
+          <w:sz w:val="26"/>
+          <w:szCs w:val="26"/>
+        </w:rPr>
+      </w:pPr>
+    </w:p>
+    <w:p>
+      <w:pPr>
+        <w:rPr>
+          <w:sz w:val="26"/>
+          <w:szCs w:val="26"/>
+        </w:rPr>
+      </w:pPr>
       <w:r>
         <w:rPr>
           <w:sz w:val="26"/>
           <w:szCs w:val="26"/>
         </w:rPr>
         <w:lastRenderedPageBreak/>
-        <w:t>tous les faires car nous devions codés en PHP, pour pouvoir accéder selon le login et le mot de passe à une accueil adaptée.</w:t>
-      </w:r>
-    </w:p>
-    <w:p>
-      <w:pPr>
-        <w:rPr>
-          <w:sz w:val="26"/>
-          <w:szCs w:val="26"/>
-        </w:rPr>
-      </w:pPr>
-      <w:r>
-        <w:rPr>
-          <w:sz w:val="26"/>
-          <w:szCs w:val="26"/>
-        </w:rPr>
-        <w:t>Nous avons ajouté les vidéos et images pour les pages html.</w:t>
+        <w:tab/>
+        <w:t>SIMFAST :</w:t>
+      </w:r>
+    </w:p>
+    <w:p>
+      <w:pPr>
+        <w:rPr>
+          <w:sz w:val="26"/>
+          <w:szCs w:val="26"/>
+        </w:rPr>
+      </w:pPr>
+      <w:r>
+        <w:rPr>
+          <w:sz w:val="26"/>
+          <w:szCs w:val="26"/>
+        </w:rPr>
+        <w:tab/>
+        <w:t>Nous proposons un code pour la création des tables sur le serveur.</w:t>
+      </w:r>
+    </w:p>
+    <w:p>
+      <w:pPr>
+        <w:rPr>
+          <w:sz w:val="26"/>
+          <w:szCs w:val="26"/>
+        </w:rPr>
+      </w:pPr>
+    </w:p>
+    <w:p>
+      <w:pPr>
+        <w:rPr>
+          <w:sz w:val="26"/>
+          <w:szCs w:val="26"/>
+        </w:rPr>
+      </w:pPr>
+      <w:r>
+        <w:rPr>
+          <w:sz w:val="26"/>
+          <w:szCs w:val="26"/>
+        </w:rPr>
+        <w:tab/>
       </w:r>
     </w:p>
     <w:p>
@@ -2976,15 +3028,49 @@
           <w:sz w:val="28"/>
           <w:szCs w:val="28"/>
         </w:rPr>
-        <w:t>Test d’acceptation</w:t>
-      </w:r>
-      <w:r>
-        <w:rPr>
-          <w:sz w:val="28"/>
-          <w:szCs w:val="28"/>
-        </w:rPr>
-        <w:t> :</w:t>
-      </w:r>
+        <w:t xml:space="preserve">Test </w:t>
+      </w:r>
+      <w:r>
+        <w:rPr>
+          <w:sz w:val="28"/>
+          <w:szCs w:val="28"/>
+        </w:rPr>
+        <w:t xml:space="preserve">Unitaire </w:t>
+      </w:r>
+      <w:proofErr w:type="spellStart"/>
+      <w:r>
+        <w:rPr>
+          <w:sz w:val="28"/>
+          <w:szCs w:val="28"/>
+        </w:rPr>
+        <w:t>sql</w:t>
+      </w:r>
+      <w:proofErr w:type="spellEnd"/>
+      <w:r>
+        <w:rPr>
+          <w:sz w:val="28"/>
+          <w:szCs w:val="28"/>
+        </w:rPr>
+        <w:t xml:space="preserve"> pour </w:t>
+      </w:r>
+      <w:proofErr w:type="spellStart"/>
+      <w:proofErr w:type="gramStart"/>
+      <w:r>
+        <w:rPr>
+          <w:sz w:val="28"/>
+          <w:szCs w:val="28"/>
+        </w:rPr>
+        <w:t>php</w:t>
+      </w:r>
+      <w:proofErr w:type="spellEnd"/>
+      <w:r>
+        <w:rPr>
+          <w:sz w:val="28"/>
+          <w:szCs w:val="28"/>
+        </w:rPr>
+        <w:t>:</w:t>
+      </w:r>
+      <w:proofErr w:type="gramEnd"/>
     </w:p>
     <w:p>
       <w:pPr>
@@ -3005,28 +3091,14 @@
           <w:sz w:val="26"/>
           <w:szCs w:val="26"/>
         </w:rPr>
-        <w:t xml:space="preserve">C’est un type de test qui permet de vérifier si toutes les exigences client, décrites dans le cahier des charges correspondent </w:t>
-      </w:r>
-      <w:r>
-        <w:rPr>
-          <w:sz w:val="26"/>
-          <w:szCs w:val="26"/>
-        </w:rPr>
-        <w:t>aux chaque attentes</w:t>
-      </w:r>
-      <w:r>
-        <w:rPr>
-          <w:sz w:val="26"/>
-          <w:szCs w:val="26"/>
-        </w:rPr>
-        <w:t xml:space="preserve"> du produit défini dans chaque livrable. </w:t>
-      </w:r>
-      <w:r>
-        <w:rPr>
-          <w:sz w:val="26"/>
-          <w:szCs w:val="26"/>
-        </w:rPr>
-        <w:t>Elle est aussi décrite à partir de l’activité de spécification grâce à la réalisation des maquettes.</w:t>
+        <w:t xml:space="preserve">C’est un type de test qui permet de vérifier si </w:t>
+      </w:r>
+      <w:r>
+        <w:rPr>
+          <w:sz w:val="26"/>
+          <w:szCs w:val="26"/>
+        </w:rPr>
+        <w:t>une partie de donnée, indépendante du reste du programme correspondent au résultat attendu.</w:t>
       </w:r>
     </w:p>
     <w:p>
@@ -3042,80 +3114,42 @@
           <w:szCs w:val="26"/>
         </w:rPr>
         <w:tab/>
-        <w:t>Nous retrouvons les tests d’acceptation réalisé à partir des attentes du clients et des maquettes, et valider après la programmation si cette dernière correspond bien.</w:t>
-      </w:r>
-    </w:p>
-    <w:p>
-      <w:pPr>
-        <w:rPr>
-          <w:sz w:val="26"/>
-          <w:szCs w:val="26"/>
-        </w:rPr>
-      </w:pPr>
-    </w:p>
-    <w:p>
-      <w:pPr>
-        <w:rPr>
-          <w:sz w:val="28"/>
-          <w:szCs w:val="28"/>
-        </w:rPr>
-      </w:pPr>
-      <w:r>
-        <w:rPr>
-          <w:sz w:val="28"/>
-          <w:szCs w:val="28"/>
-        </w:rPr>
-        <w:tab/>
-        <w:t>Test d’intégration</w:t>
-      </w:r>
-      <w:r>
-        <w:rPr>
-          <w:sz w:val="28"/>
-          <w:szCs w:val="28"/>
-        </w:rPr>
-        <w:t> :</w:t>
-      </w:r>
-    </w:p>
-    <w:p>
-      <w:pPr>
-        <w:rPr>
-          <w:sz w:val="28"/>
-          <w:szCs w:val="28"/>
-        </w:rPr>
-      </w:pPr>
-      <w:r>
-        <w:rPr>
-          <w:sz w:val="28"/>
-          <w:szCs w:val="28"/>
-        </w:rPr>
-        <w:tab/>
-        <w:t>C’est un type de test qui permet de vérifier si les exigences du client sur la navigabilité entre les composants correspondent bien. Les tests sont réalisés à partir du cahier des charges et approfondi dans la conception architecturale dans la partie conception.</w:t>
-      </w:r>
-    </w:p>
-    <w:p>
-      <w:pPr>
-        <w:rPr>
-          <w:sz w:val="28"/>
-          <w:szCs w:val="28"/>
-        </w:rPr>
-      </w:pPr>
-      <w:r>
-        <w:rPr>
-          <w:sz w:val="28"/>
-          <w:szCs w:val="28"/>
-        </w:rPr>
-        <w:tab/>
-        <w:t>Nous retrouvons les tests d’intégration réalisé à partir des attentes du clients et de la conception architecturale. La conception architecturale permet de voir si une page appelle l’autre. Ces tests sont validés après la programmation de toutes les p</w:t>
+        <w:t xml:space="preserve">Ici les tests sont réalisés le code SQL qui va être insérer dans le </w:t>
+      </w:r>
+      <w:proofErr w:type="spellStart"/>
+      <w:r>
+        <w:rPr>
+          <w:sz w:val="26"/>
+          <w:szCs w:val="26"/>
+        </w:rPr>
+        <w:t>php</w:t>
+      </w:r>
+      <w:proofErr w:type="spellEnd"/>
+      <w:r>
+        <w:rPr>
+          <w:sz w:val="26"/>
+          <w:szCs w:val="26"/>
+        </w:rPr>
+        <w:t xml:space="preserve"> donc nous nous occupons juste s’il y a un retour du code que nous proposons pour les pages en </w:t>
+      </w:r>
+      <w:proofErr w:type="spellStart"/>
+      <w:r>
+        <w:rPr>
+          <w:sz w:val="26"/>
+          <w:szCs w:val="26"/>
+        </w:rPr>
+        <w:t>php</w:t>
+      </w:r>
+      <w:proofErr w:type="spellEnd"/>
+      <w:r>
+        <w:rPr>
+          <w:sz w:val="26"/>
+          <w:szCs w:val="26"/>
+        </w:rPr>
+        <w:t>.</w:t>
       </w:r>
       <w:bookmarkStart w:id="7" w:name="_GoBack"/>
       <w:bookmarkEnd w:id="7"/>
-      <w:r>
-        <w:rPr>
-          <w:sz w:val="28"/>
-          <w:szCs w:val="28"/>
-        </w:rPr>
-        <w:t>ages html et si toutes les interactions entre les pages correspondent bien.</w:t>
-      </w:r>
     </w:p>
     <w:sectPr>
       <w:pgSz w:w="11906" w:h="16838"/>
@@ -4061,7 +4095,7 @@
 </file>
 
 <file path=customXml/itemProps1.xml><?xml version="1.0" encoding="utf-8"?>
-<ds:datastoreItem xmlns:ds="http://schemas.openxmlformats.org/officeDocument/2006/customXml" ds:itemID="{3FF8F067-4AF7-4724-A43C-A803EACFA003}">
+<ds:datastoreItem xmlns:ds="http://schemas.openxmlformats.org/officeDocument/2006/customXml" ds:itemID="{2AC13D88-B1B7-4233-9FD7-D079A3F87E5E}">
   <ds:schemaRefs>
     <ds:schemaRef ds:uri="http://schemas.openxmlformats.org/officeDocument/2006/bibliography"/>
   </ds:schemaRefs>

</xml_diff>